<commit_message>
Cleaned code a little, Writeup edited
</commit_message>
<xml_diff>
--- a/B3WriteUp.docx
+++ b/B3WriteUp.docx
@@ -16,7 +16,22 @@
         </w:numPr>
       </w:pPr>
       <w:r>
-        <w:t>The three agents arrange themselves in a line in the center of the area and simultaneously dance for 20 seconds using a SequenceParallel and the BehaviorMecanim.</w:t>
+        <w:t>The</w:t>
+      </w:r>
+      <w:r>
+        <w:t xml:space="preserve"> agents </w:t>
+      </w:r>
+      <w:r>
+        <w:t>start</w:t>
+      </w:r>
+      <w:r>
+        <w:t xml:space="preserve"> to chase a player controlled ball around the area, once one agent </w:t>
+      </w:r>
+      <w:r>
+        <w:t>catches</w:t>
+      </w:r>
+      <w:r>
+        <w:t xml:space="preserve"> ball they stop chasing it. This is implemented using a Race to have to agents navigate to the ball.</w:t>
       </w:r>
     </w:p>
     <w:p>
@@ -28,7 +43,7 @@
         </w:numPr>
       </w:pPr>
       <w:r>
-        <w:t>Then the agents proceed to chase a player controlled ball around the area, once one agent gets close enough to the ball they stop chasing it. This is implemented using a Race to have to agents navigate to the ball.</w:t>
+        <w:t xml:space="preserve">Next, two of the agents square off and the third agent is a spectator cheering on the fight. Since the BodyMecanim actions were very limited, one agent simply threatens the other making him cry. </w:t>
       </w:r>
     </w:p>
     <w:p>
@@ -40,52 +55,102 @@
         </w:numPr>
       </w:pPr>
       <w:r>
-        <w:t>After that one agent will be randomly selected and they will approach one of the other agents and both agents will proceed to display a series of gestures toward one another. A selector is used to pick which agents will be interacting and the gestures are displayed in a linear sequence.</w:t>
+        <w:t xml:space="preserve">Then, the </w:t>
+      </w:r>
+      <w:r>
+        <w:t xml:space="preserve">three agents arrange themselves in a </w:t>
+      </w:r>
+      <w:r>
+        <w:t xml:space="preserve">triangle facing </w:t>
+      </w:r>
+      <w:r>
+        <w:t xml:space="preserve">the center of the area and simultaneously dance for </w:t>
+      </w:r>
+      <w:r>
+        <w:t xml:space="preserve">10 seconds. </w:t>
       </w:r>
     </w:p>
     <w:p>
-      <w:r>
-        <w:t>Behavior Tree</w:t>
+      <w:pPr>
+        <w:pStyle w:val="ListParagraph"/>
+        <w:numPr>
+          <w:ilvl w:val="0"/>
+          <w:numId w:val="2"/>
+        </w:numPr>
+      </w:pPr>
+      <w:r>
+        <w:t xml:space="preserve">After that </w:t>
+      </w:r>
+      <w:r>
+        <w:t xml:space="preserve">a new larger agent will be summoned in the center and roar while the original 3 cheer for their creation. </w:t>
       </w:r>
     </w:p>
     <w:p>
       <w:r>
-        <w:tab/>
-        <w:t>The Behavior Tree has four subtrees, the Dance Tree,</w:t>
-      </w:r>
-      <w:r>
-        <w:t xml:space="preserve"> Chase Tree, Greeting Tree, and Fight Tree. The Dance Tree has one node connected to its root; in root it has the agents move to their designated position and orient themselves, the node is what triggers the agents to begin dancing. After the Dance Tree resolves the next subtree is the Chase Tree which only consists of its root and has the agents race towards a player controlled ball.</w:t>
-      </w:r>
-      <w:r>
-        <w:t xml:space="preserve"> Next is the fight tree. Two characters walk to each other and get into a fighting stance. One threatens the other, and the threatened cries and the threatener cheers.</w:t>
-      </w:r>
-      <w:r>
-        <w:t xml:space="preserve"> </w:t>
-      </w:r>
-      <w:r>
-        <w:t xml:space="preserve">Last </w:t>
-      </w:r>
-      <w:r>
-        <w:t>is the Greeting tree which has three nodes connected to its root, each of these three nodes has two of their own nodes. The first three nodes determine which agents will be interacting with each other, then the following two nodes handle moving the agents towards one another and then having them gesture towards one another.</w:t>
-      </w:r>
-    </w:p>
-    <w:p/>
-    <w:p>
-      <w:r>
-        <w:t>Controls</w:t>
+        <w:t>Behavior Tree</w:t>
       </w:r>
     </w:p>
     <w:p>
       <w:r>
-        <w:t>WASD to move the camera, Mouse to aim. Q and E lower and raise the camera (y axis)</w:t>
-      </w:r>
+        <w:tab/>
+        <w:t xml:space="preserve">The Behavior Tree has four subtrees, the </w:t>
+      </w:r>
+      <w:r>
+        <w:t xml:space="preserve">Chase Tree, </w:t>
+      </w:r>
+      <w:r>
+        <w:t>Fight Tree</w:t>
+      </w:r>
+      <w:r>
+        <w:t xml:space="preserve">, </w:t>
+      </w:r>
+      <w:r>
+        <w:t>Dance Tree,</w:t>
+      </w:r>
+      <w:r>
+        <w:t xml:space="preserve"> and Summon Tree</w:t>
+      </w:r>
+      <w:r>
+        <w:t xml:space="preserve">. </w:t>
+      </w:r>
+      <w:r>
+        <w:t xml:space="preserve">The chase tree </w:t>
+      </w:r>
+      <w:r>
+        <w:t xml:space="preserve">is simply its own root which uses a Race node to have all 3 agents chase after the player controlled ball. </w:t>
+      </w:r>
+      <w:r>
+        <w:t xml:space="preserve">Next, the fight tree has runs a sequence with 4 sequence parallels. The first sequence parallel moves the agents to the proper location. The second sequence parallel orients the </w:t>
+      </w:r>
+      <w:r>
+        <w:t xml:space="preserve">agents towards the center. The third sequence parallel has one agent cheer on the fight while the two fighters get into the fighting stance. The fourth sequence parallel runs two sequences: the first is the spectator cheering then clapping; the second is fighter A threatening B, B crying, and A cheering. </w:t>
+      </w:r>
+      <w:r>
+        <w:t>The Dance Tree has one node connected to its root; in root it has the agents move to their designated position and orient themselves, the node is what triggers the agents to begi</w:t>
+      </w:r>
+      <w:r>
+        <w:t>n dancing. After the Dance T</w:t>
+      </w:r>
+      <w:r>
+        <w:t>ree, the summon tree starts…. ***FINISH THIS****</w:t>
+      </w:r>
+      <w:bookmarkStart w:id="0" w:name="_GoBack"/>
+      <w:bookmarkEnd w:id="0"/>
     </w:p>
     <w:p>
       <w:r>
+        <w:t>Controls</w:t>
+      </w:r>
+    </w:p>
+    <w:p>
+      <w:r>
+        <w:t>WASD to move the camera, Mouse to aim. Q and E lower and raise the camera (y axis)</w:t>
+      </w:r>
+    </w:p>
+    <w:p>
+      <w:r>
         <w:t>Arrow keys move the ball.</w:t>
       </w:r>
-      <w:bookmarkStart w:id="0" w:name="_GoBack"/>
-      <w:bookmarkEnd w:id="0"/>
     </w:p>
     <w:sectPr>
       <w:pgSz w:w="12240" w:h="15840"/>

</xml_diff>